<commit_message>
Update week 8 documents.
</commit_message>
<xml_diff>
--- a/CPSC-24500/Week08/2017SpringW08Agenda.docx
+++ b/CPSC-24500/Week08/2017SpringW08Agenda.docx
@@ -98,15 +98,7 @@
         <w:rPr>
           <w:rFonts w:cstheme="minorHAnsi"/>
         </w:rPr>
-        <w:t>This week we are going to touch on databas</w:t>
-      </w:r>
-      <w:bookmarkStart w:id="0" w:name="_GoBack"/>
-      <w:bookmarkEnd w:id="0"/>
-      <w:r>
-        <w:rPr>
-          <w:rFonts w:cstheme="minorHAnsi"/>
-        </w:rPr>
-        <w:t xml:space="preserve">e programming, and then practice some multi-tier network programming that will help us understand how we can take our OOP practices and principles and apply them across languages and platforms at the network level. </w:t>
+        <w:t xml:space="preserve">This week we are going to touch on database programming, and then practice some multi-tier network programming that will help us understand how we can take our OOP practices and principles and apply them across languages and platforms at the network level. </w:t>
       </w:r>
     </w:p>
     <w:p>
@@ -257,7 +249,7 @@
         </w:rPr>
         <w:t xml:space="preserve">this week’s </w:t>
       </w:r>
-      <w:bookmarkStart w:id="1" w:name="_Hlk481663442"/>
+      <w:bookmarkStart w:id="0" w:name="_Hlk481663442"/>
       <w:proofErr w:type="spellStart"/>
       <w:r>
         <w:rPr>
@@ -271,7 +263,7 @@
         </w:rPr>
         <w:t>DataServer</w:t>
       </w:r>
-      <w:bookmarkEnd w:id="1"/>
+      <w:bookmarkEnd w:id="0"/>
       <w:proofErr w:type="spellEnd"/>
       <w:r>
         <w:rPr>
@@ -575,12 +567,31 @@
         </w:rPr>
         <w:t xml:space="preserve">Participate in the Tuesday 3pm discussion and lecture… and/or watch the resulting video </w:t>
       </w:r>
-      <w:r>
-        <w:rPr>
-          <w:rFonts w:cstheme="minorHAnsi"/>
-        </w:rPr>
-        <w:t>[link]</w:t>
-      </w:r>
+      <w:hyperlink r:id="rId10" w:history="1">
+        <w:r>
+          <w:rPr>
+            <w:rStyle w:val="Hyperlink"/>
+            <w:rFonts w:cstheme="minorHAnsi"/>
+          </w:rPr>
+          <w:t>[l</w:t>
+        </w:r>
+        <w:bookmarkStart w:id="1" w:name="_GoBack"/>
+        <w:bookmarkEnd w:id="1"/>
+        <w:r>
+          <w:rPr>
+            <w:rStyle w:val="Hyperlink"/>
+            <w:rFonts w:cstheme="minorHAnsi"/>
+          </w:rPr>
+          <w:t>i</w:t>
+        </w:r>
+        <w:r>
+          <w:rPr>
+            <w:rStyle w:val="Hyperlink"/>
+            <w:rFonts w:cstheme="minorHAnsi"/>
+          </w:rPr>
+          <w:t>nk]</w:t>
+        </w:r>
+      </w:hyperlink>
       <w:r>
         <w:rPr>
           <w:rFonts w:cstheme="minorHAnsi"/>
@@ -605,8 +616,95 @@
         <w:rPr>
           <w:rFonts w:cstheme="minorHAnsi"/>
         </w:rPr>
-        <w:t xml:space="preserve">Complete your Discussion Board posting by the end of the day Wednesday. </w:t>
-      </w:r>
+        <w:t>As I indicated last week, I am trying to make smaller and more focused examples and videos. As such, I have separated this week’s coding examples into two additional videos:</w:t>
+      </w:r>
+    </w:p>
+    <w:p>
+      <w:pPr>
+        <w:pStyle w:val="ListParagraph"/>
+        <w:numPr>
+          <w:ilvl w:val="1"/>
+          <w:numId w:val="6"/>
+        </w:numPr>
+        <w:spacing w:before="240" w:after="0"/>
+        <w:rPr>
+          <w:rFonts w:cstheme="minorHAnsi"/>
+          <w:u w:val="single"/>
+        </w:rPr>
+      </w:pPr>
+      <w:proofErr w:type="spellStart"/>
+      <w:r>
+        <w:rPr>
+          <w:rFonts w:cstheme="minorHAnsi"/>
+          <w:u w:val="single"/>
+        </w:rPr>
+        <w:t>ShapeDrawDataClient</w:t>
+      </w:r>
+      <w:proofErr w:type="spellEnd"/>
+      <w:r>
+        <w:rPr>
+          <w:rFonts w:cstheme="minorHAnsi"/>
+          <w:u w:val="single"/>
+        </w:rPr>
+        <w:t xml:space="preserve"> </w:t>
+      </w:r>
+      <w:hyperlink r:id="rId11" w:history="1">
+        <w:r>
+          <w:rPr>
+            <w:rStyle w:val="Hyperlink"/>
+            <w:rFonts w:cstheme="minorHAnsi"/>
+          </w:rPr>
+          <w:t>[link]</w:t>
+        </w:r>
+      </w:hyperlink>
+    </w:p>
+    <w:p>
+      <w:pPr>
+        <w:pStyle w:val="ListParagraph"/>
+        <w:numPr>
+          <w:ilvl w:val="1"/>
+          <w:numId w:val="6"/>
+        </w:numPr>
+        <w:rPr>
+          <w:rFonts w:cstheme="minorHAnsi"/>
+          <w:u w:val="single"/>
+        </w:rPr>
+      </w:pPr>
+      <w:proofErr w:type="spellStart"/>
+      <w:r>
+        <w:rPr>
+          <w:rFonts w:cstheme="minorHAnsi"/>
+          <w:u w:val="single"/>
+        </w:rPr>
+        <w:t>ShapeDrawDataServerStart</w:t>
+      </w:r>
+      <w:proofErr w:type="spellEnd"/>
+      <w:r>
+        <w:rPr>
+          <w:rFonts w:cstheme="minorHAnsi"/>
+          <w:u w:val="single"/>
+        </w:rPr>
+        <w:t xml:space="preserve"> </w:t>
+      </w:r>
+      <w:hyperlink r:id="rId12" w:history="1">
+        <w:r>
+          <w:rPr>
+            <w:rStyle w:val="Hyperlink"/>
+            <w:rFonts w:cstheme="minorHAnsi"/>
+          </w:rPr>
+          <w:t>[link]</w:t>
+        </w:r>
+      </w:hyperlink>
+    </w:p>
+    <w:p>
+      <w:pPr>
+        <w:pStyle w:val="ListParagraph"/>
+        <w:ind w:left="1440"/>
+        <w:rPr>
+          <w:rFonts w:cstheme="minorHAnsi"/>
+          <w:u w:val="single"/>
+        </w:rPr>
+      </w:pPr>
     </w:p>
     <w:p>
       <w:pPr>
@@ -625,75 +723,8 @@
         <w:rPr>
           <w:rFonts w:cstheme="minorHAnsi"/>
         </w:rPr>
-        <w:t>As I indicated last week, I am trying to make smaller and more focused examples and videos. As such, you will see several additional videos listed here</w:t>
-      </w:r>
-      <w:r>
-        <w:rPr>
-          <w:rFonts w:cstheme="minorHAnsi"/>
-        </w:rPr>
-        <w:t xml:space="preserve"> during the week</w:t>
-      </w:r>
-      <w:r>
-        <w:rPr>
-          <w:rFonts w:cstheme="minorHAnsi"/>
-        </w:rPr>
-        <w:t>:</w:t>
-      </w:r>
-    </w:p>
-    <w:p>
-      <w:pPr>
-        <w:pStyle w:val="ListParagraph"/>
-        <w:numPr>
-          <w:ilvl w:val="1"/>
-          <w:numId w:val="6"/>
-        </w:numPr>
-        <w:spacing w:before="240" w:after="0"/>
-        <w:rPr>
-          <w:rFonts w:cstheme="minorHAnsi"/>
-          <w:u w:val="single"/>
-        </w:rPr>
-      </w:pPr>
-      <w:proofErr w:type="spellStart"/>
-      <w:r>
-        <w:rPr>
-          <w:rFonts w:cstheme="minorHAnsi"/>
-          <w:u w:val="single"/>
-        </w:rPr>
-        <w:t>ShapeDrawDataClient</w:t>
-      </w:r>
-      <w:proofErr w:type="spellEnd"/>
-    </w:p>
-    <w:p>
-      <w:pPr>
-        <w:pStyle w:val="ListParagraph"/>
-        <w:numPr>
-          <w:ilvl w:val="1"/>
-          <w:numId w:val="6"/>
-        </w:numPr>
-        <w:rPr>
-          <w:rFonts w:cstheme="minorHAnsi"/>
-          <w:u w:val="single"/>
-        </w:rPr>
-      </w:pPr>
-      <w:proofErr w:type="spellStart"/>
-      <w:r>
-        <w:rPr>
-          <w:rFonts w:cstheme="minorHAnsi"/>
-          <w:u w:val="single"/>
-        </w:rPr>
-        <w:t>ShapeDrawDataServerStart</w:t>
-      </w:r>
-      <w:proofErr w:type="spellEnd"/>
-    </w:p>
-    <w:p>
-      <w:pPr>
-        <w:pStyle w:val="ListParagraph"/>
-        <w:spacing w:before="240" w:after="0"/>
-        <w:rPr>
-          <w:rFonts w:cstheme="minorHAnsi"/>
-          <w:u w:val="single"/>
-        </w:rPr>
-      </w:pPr>
+        <w:t xml:space="preserve">Complete your Discussion Board posting by the end of the day Wednesday. </w:t>
+      </w:r>
     </w:p>
     <w:p>
       <w:pPr>

</xml_diff>

<commit_message>
Update agenda files and add session 5 video reference html file.
</commit_message>
<xml_diff>
--- a/CPSC-24500/Week08/2017SpringW08Agenda.docx
+++ b/CPSC-24500/Week08/2017SpringW08Agenda.docx
@@ -573,23 +573,7 @@
             <w:rStyle w:val="Hyperlink"/>
             <w:rFonts w:cstheme="minorHAnsi"/>
           </w:rPr>
-          <w:t>[l</w:t>
-        </w:r>
-        <w:bookmarkStart w:id="1" w:name="_GoBack"/>
-        <w:bookmarkEnd w:id="1"/>
-        <w:r>
-          <w:rPr>
-            <w:rStyle w:val="Hyperlink"/>
-            <w:rFonts w:cstheme="minorHAnsi"/>
-          </w:rPr>
-          <w:t>i</w:t>
-        </w:r>
-        <w:r>
-          <w:rPr>
-            <w:rStyle w:val="Hyperlink"/>
-            <w:rFonts w:cstheme="minorHAnsi"/>
-          </w:rPr>
-          <w:t>nk]</w:t>
+          <w:t>[link]</w:t>
         </w:r>
       </w:hyperlink>
       <w:r>
@@ -666,8 +650,9 @@
           <w:numId w:val="6"/>
         </w:numPr>
         <w:rPr>
-          <w:rFonts w:cstheme="minorHAnsi"/>
-          <w:u w:val="single"/>
+          <w:rStyle w:val="Hyperlink"/>
+          <w:rFonts w:cstheme="minorHAnsi"/>
+          <w:color w:val="auto"/>
         </w:rPr>
       </w:pPr>
       <w:proofErr w:type="spellStart"/>
@@ -695,6 +680,46 @@
           <w:t>[link]</w:t>
         </w:r>
       </w:hyperlink>
+    </w:p>
+    <w:p>
+      <w:pPr>
+        <w:pStyle w:val="ListParagraph"/>
+        <w:numPr>
+          <w:ilvl w:val="1"/>
+          <w:numId w:val="6"/>
+        </w:numPr>
+        <w:rPr>
+          <w:rFonts w:cstheme="minorHAnsi"/>
+          <w:u w:val="single"/>
+        </w:rPr>
+      </w:pPr>
+      <w:proofErr w:type="spellStart"/>
+      <w:r>
+        <w:rPr>
+          <w:rFonts w:cstheme="minorHAnsi"/>
+          <w:u w:val="single"/>
+        </w:rPr>
+        <w:t>ShapeDrawDataServerLite</w:t>
+      </w:r>
+      <w:proofErr w:type="spellEnd"/>
+      <w:r>
+        <w:rPr>
+          <w:rFonts w:cstheme="minorHAnsi"/>
+          <w:u w:val="single"/>
+        </w:rPr>
+        <w:t xml:space="preserve"> </w:t>
+      </w:r>
+      <w:hyperlink r:id="rId13" w:history="1">
+        <w:r>
+          <w:rPr>
+            <w:rStyle w:val="Hyperlink"/>
+            <w:rFonts w:cstheme="minorHAnsi"/>
+          </w:rPr>
+          <w:t>[link]</w:t>
+        </w:r>
+      </w:hyperlink>
+      <w:bookmarkStart w:id="1" w:name="_GoBack"/>
+      <w:bookmarkEnd w:id="1"/>
     </w:p>
     <w:p>
       <w:pPr>

</xml_diff>